<commit_message>
MArkov Model and its inference
</commit_message>
<xml_diff>
--- a/Exploring ATP Tennis Match Statistics Resources 2023-24.docx
+++ b/Exploring ATP Tennis Match Statistics Resources 2023-24.docx
@@ -1,6 +1,6 @@
 
 <file path=word/document.xml><?xml version="1.0" encoding="utf-8"?>
-<w:document xmlns:wpc="http://schemas.microsoft.com/office/word/2010/wordprocessingCanvas" xmlns:mc="http://schemas.openxmlformats.org/markup-compatibility/2006" xmlns:o="urn:schemas-microsoft-com:office:office" xmlns:r="http://schemas.openxmlformats.org/officeDocument/2006/relationships" xmlns:m="http://schemas.openxmlformats.org/officeDocument/2006/math" xmlns:v="urn:schemas-microsoft-com:vml" xmlns:wp14="http://schemas.microsoft.com/office/word/2010/wordprocessingDrawing" xmlns:wp="http://schemas.openxmlformats.org/drawingml/2006/wordprocessingDrawing" xmlns:w10="urn:schemas-microsoft-com:office:word" xmlns:w="http://schemas.openxmlformats.org/wordprocessingml/2006/main" xmlns:w14="http://schemas.microsoft.com/office/word/2010/wordml" xmlns:w15="http://schemas.microsoft.com/office/word/2012/wordml" xmlns:wpg="http://schemas.microsoft.com/office/word/2010/wordprocessingGroup" xmlns:wpi="http://schemas.microsoft.com/office/word/2010/wordprocessingInk" xmlns:wne="http://schemas.microsoft.com/office/word/2006/wordml" xmlns:wps="http://schemas.microsoft.com/office/word/2010/wordprocessingShape" mc:Ignorable="w14 w15 wp14">
+<w:document xmlns:wpc="http://schemas.microsoft.com/office/word/2010/wordprocessingCanvas" xmlns:cx="http://schemas.microsoft.com/office/drawing/2014/chartex" xmlns:cx1="http://schemas.microsoft.com/office/drawing/2015/9/8/chartex" xmlns:cx2="http://schemas.microsoft.com/office/drawing/2015/10/21/chartex" xmlns:cx3="http://schemas.microsoft.com/office/drawing/2016/5/9/chartex" xmlns:cx4="http://schemas.microsoft.com/office/drawing/2016/5/10/chartex" xmlns:cx5="http://schemas.microsoft.com/office/drawing/2016/5/11/chartex" xmlns:cx6="http://schemas.microsoft.com/office/drawing/2016/5/12/chartex" xmlns:cx7="http://schemas.microsoft.com/office/drawing/2016/5/13/chartex" xmlns:cx8="http://schemas.microsoft.com/office/drawing/2016/5/14/chartex" xmlns:mc="http://schemas.openxmlformats.org/markup-compatibility/2006" xmlns:aink="http://schemas.microsoft.com/office/drawing/2016/ink" xmlns:am3d="http://schemas.microsoft.com/office/drawing/2017/model3d" xmlns:o="urn:schemas-microsoft-com:office:office" xmlns:oel="http://schemas.microsoft.com/office/2019/extlst" xmlns:r="http://schemas.openxmlformats.org/officeDocument/2006/relationships" xmlns:m="http://schemas.openxmlformats.org/officeDocument/2006/math" xmlns:v="urn:schemas-microsoft-com:vml" xmlns:wp14="http://schemas.microsoft.com/office/word/2010/wordprocessingDrawing" xmlns:wp="http://schemas.openxmlformats.org/drawingml/2006/wordprocessingDrawing" xmlns:w10="urn:schemas-microsoft-com:office:word" xmlns:w="http://schemas.openxmlformats.org/wordprocessingml/2006/main" xmlns:w14="http://schemas.microsoft.com/office/word/2010/wordml" xmlns:w15="http://schemas.microsoft.com/office/word/2012/wordml" xmlns:w16cex="http://schemas.microsoft.com/office/word/2018/wordml/cex" xmlns:w16cid="http://schemas.microsoft.com/office/word/2016/wordml/cid" xmlns:w16="http://schemas.microsoft.com/office/word/2018/wordml" xmlns:w16du="http://schemas.microsoft.com/office/word/2023/wordml/word16du" xmlns:w16sdtdh="http://schemas.microsoft.com/office/word/2020/wordml/sdtdatahash" xmlns:w16se="http://schemas.microsoft.com/office/word/2015/wordml/symex" xmlns:wpg="http://schemas.microsoft.com/office/word/2010/wordprocessingGroup" xmlns:wpi="http://schemas.microsoft.com/office/word/2010/wordprocessingInk" xmlns:wne="http://schemas.microsoft.com/office/word/2006/wordml" xmlns:wps="http://schemas.microsoft.com/office/word/2010/wordprocessingShape" mc:Ignorable="w14 w15 w16se w16cid w16 w16cex w16sdtdh w16du wp14">
   <w:body>
     <w:p>
       <w:pPr>
@@ -238,17 +238,7 @@
           <w:sz w:val="24"/>
           <w:szCs w:val="24"/>
         </w:rPr>
-        <w:t xml:space="preserve"> containing match statistics for men’s doubles, qualifying matches and m</w:t>
-      </w:r>
-      <w:bookmarkStart w:id="0" w:name="_GoBack"/>
-      <w:bookmarkEnd w:id="0"/>
-      <w:r>
-        <w:rPr>
-          <w:rFonts w:ascii="Arial" w:hAnsi="Arial" w:cs="Arial"/>
-          <w:sz w:val="24"/>
-          <w:szCs w:val="24"/>
-        </w:rPr>
-        <w:t xml:space="preserve">atches from challengers and futures (lower tier tournaments than the main ATP tour). </w:t>
+        <w:t xml:space="preserve"> containing match statistics for men’s doubles, qualifying matches and matches from challengers and futures (lower tier tournaments than the main ATP tour). </w:t>
       </w:r>
     </w:p>
     <w:p>
@@ -1207,6 +1197,40 @@
           <w:szCs w:val="24"/>
         </w:rPr>
       </w:pPr>
+      <w:hyperlink r:id="rId18" w:history="1">
+        <w:r>
+          <w:rPr>
+            <w:rStyle w:val="Hyperlink"/>
+            <w:rFonts w:ascii="Arial" w:hAnsi="Arial" w:cs="Arial"/>
+            <w:sz w:val="24"/>
+            <w:szCs w:val="24"/>
+          </w:rPr>
+          <w:t>https://theanalyst.com/2022/03/capturing-momentum-in-tennis/</w:t>
+        </w:r>
+      </w:hyperlink>
+      <w:r>
+        <w:rPr>
+          <w:rFonts w:ascii="Arial" w:hAnsi="Arial" w:cs="Arial"/>
+          <w:sz w:val="24"/>
+          <w:szCs w:val="24"/>
+        </w:rPr>
+        <w:t xml:space="preserve"> </w:t>
+      </w:r>
+    </w:p>
+    <w:p>
+      <w:pPr>
+        <w:pStyle w:val="ListParagraph"/>
+        <w:numPr>
+          <w:ilvl w:val="0"/>
+          <w:numId w:val="3"/>
+        </w:numPr>
+        <w:spacing w:line="360" w:lineRule="auto"/>
+        <w:rPr>
+          <w:rFonts w:ascii="Arial" w:hAnsi="Arial" w:cs="Arial"/>
+          <w:sz w:val="24"/>
+          <w:szCs w:val="24"/>
+        </w:rPr>
+      </w:pPr>
       <w:r>
         <w:rPr>
           <w:rFonts w:ascii="Arial" w:hAnsi="Arial" w:cs="Arial"/>
@@ -1216,7 +1240,7 @@
         <w:lastRenderedPageBreak/>
         <w:t xml:space="preserve">The logit function and its applications in sports modelling </w:t>
       </w:r>
-      <w:hyperlink r:id="rId18" w:history="1">
+      <w:hyperlink r:id="rId19" w:history="1">
         <w:r>
           <w:rPr>
             <w:rStyle w:val="Hyperlink"/>
@@ -1258,7 +1282,7 @@
         </w:rPr>
         <w:t xml:space="preserve">Logistic Regression: </w:t>
       </w:r>
-      <w:hyperlink r:id="rId19" w:history="1">
+      <w:hyperlink r:id="rId20" w:history="1">
         <w:r>
           <w:rPr>
             <w:rStyle w:val="Hyperlink"/>
@@ -1308,7 +1332,7 @@
         </w:rPr>
         <w:t xml:space="preserve">: </w:t>
       </w:r>
-      <w:hyperlink r:id="rId20" w:history="1">
+      <w:hyperlink r:id="rId21" w:history="1">
         <w:r>
           <w:rPr>
             <w:rStyle w:val="Hyperlink"/>
@@ -1358,7 +1382,7 @@
         </w:rPr>
         <w:t xml:space="preserve">: </w:t>
       </w:r>
-      <w:hyperlink r:id="rId21" w:history="1">
+      <w:hyperlink r:id="rId22" w:history="1">
         <w:r>
           <w:rPr>
             <w:rStyle w:val="Hyperlink"/>
@@ -1389,7 +1413,7 @@
 </file>
 
 <file path=word/numbering.xml><?xml version="1.0" encoding="utf-8"?>
-<w:numbering xmlns:wpc="http://schemas.microsoft.com/office/word/2010/wordprocessingCanvas" xmlns:mc="http://schemas.openxmlformats.org/markup-compatibility/2006" xmlns:o="urn:schemas-microsoft-com:office:office" xmlns:r="http://schemas.openxmlformats.org/officeDocument/2006/relationships" xmlns:m="http://schemas.openxmlformats.org/officeDocument/2006/math" xmlns:v="urn:schemas-microsoft-com:vml" xmlns:wp14="http://schemas.microsoft.com/office/word/2010/wordprocessingDrawing" xmlns:wp="http://schemas.openxmlformats.org/drawingml/2006/wordprocessingDrawing" xmlns:w10="urn:schemas-microsoft-com:office:word" xmlns:w="http://schemas.openxmlformats.org/wordprocessingml/2006/main" xmlns:w14="http://schemas.microsoft.com/office/word/2010/wordml" xmlns:w15="http://schemas.microsoft.com/office/word/2012/wordml" xmlns:wpg="http://schemas.microsoft.com/office/word/2010/wordprocessingGroup" xmlns:wpi="http://schemas.microsoft.com/office/word/2010/wordprocessingInk" xmlns:wne="http://schemas.microsoft.com/office/word/2006/wordml" xmlns:wps="http://schemas.microsoft.com/office/word/2010/wordprocessingShape" mc:Ignorable="w14 w15 wp14">
+<w:numbering xmlns:wpc="http://schemas.microsoft.com/office/word/2010/wordprocessingCanvas" xmlns:cx="http://schemas.microsoft.com/office/drawing/2014/chartex" xmlns:cx1="http://schemas.microsoft.com/office/drawing/2015/9/8/chartex" xmlns:cx2="http://schemas.microsoft.com/office/drawing/2015/10/21/chartex" xmlns:cx3="http://schemas.microsoft.com/office/drawing/2016/5/9/chartex" xmlns:cx4="http://schemas.microsoft.com/office/drawing/2016/5/10/chartex" xmlns:cx5="http://schemas.microsoft.com/office/drawing/2016/5/11/chartex" xmlns:cx6="http://schemas.microsoft.com/office/drawing/2016/5/12/chartex" xmlns:cx7="http://schemas.microsoft.com/office/drawing/2016/5/13/chartex" xmlns:cx8="http://schemas.microsoft.com/office/drawing/2016/5/14/chartex" xmlns:mc="http://schemas.openxmlformats.org/markup-compatibility/2006" xmlns:aink="http://schemas.microsoft.com/office/drawing/2016/ink" xmlns:am3d="http://schemas.microsoft.com/office/drawing/2017/model3d" xmlns:o="urn:schemas-microsoft-com:office:office" xmlns:oel="http://schemas.microsoft.com/office/2019/extlst" xmlns:r="http://schemas.openxmlformats.org/officeDocument/2006/relationships" xmlns:m="http://schemas.openxmlformats.org/officeDocument/2006/math" xmlns:v="urn:schemas-microsoft-com:vml" xmlns:wp14="http://schemas.microsoft.com/office/word/2010/wordprocessingDrawing" xmlns:wp="http://schemas.openxmlformats.org/drawingml/2006/wordprocessingDrawing" xmlns:w10="urn:schemas-microsoft-com:office:word" xmlns:w="http://schemas.openxmlformats.org/wordprocessingml/2006/main" xmlns:w14="http://schemas.microsoft.com/office/word/2010/wordml" xmlns:w15="http://schemas.microsoft.com/office/word/2012/wordml" xmlns:w16cex="http://schemas.microsoft.com/office/word/2018/wordml/cex" xmlns:w16cid="http://schemas.microsoft.com/office/word/2016/wordml/cid" xmlns:w16="http://schemas.microsoft.com/office/word/2018/wordml" xmlns:w16du="http://schemas.microsoft.com/office/word/2023/wordml/word16du" xmlns:w16sdtdh="http://schemas.microsoft.com/office/word/2020/wordml/sdtdatahash" xmlns:w16se="http://schemas.microsoft.com/office/word/2015/wordml/symex" xmlns:wpg="http://schemas.microsoft.com/office/word/2010/wordprocessingGroup" xmlns:wpi="http://schemas.microsoft.com/office/word/2010/wordprocessingInk" xmlns:wne="http://schemas.microsoft.com/office/word/2006/wordml" xmlns:wps="http://schemas.microsoft.com/office/word/2010/wordprocessingShape" mc:Ignorable="w14 w15 w16se w16cid w16 w16cex w16sdtdh w16du wp14">
   <w:abstractNum w:abstractNumId="0" w15:restartNumberingAfterBreak="0">
     <w:nsid w:val="0088191D"/>
     <w:multiLevelType w:val="hybridMultilevel"/>
@@ -1729,20 +1753,20 @@
       </w:rPr>
     </w:lvl>
   </w:abstractNum>
-  <w:num w:numId="1">
+  <w:num w:numId="1" w16cid:durableId="1626276376">
     <w:abstractNumId w:val="2"/>
   </w:num>
-  <w:num w:numId="2">
+  <w:num w:numId="2" w16cid:durableId="1706370368">
     <w:abstractNumId w:val="1"/>
   </w:num>
-  <w:num w:numId="3">
+  <w:num w:numId="3" w16cid:durableId="2136631892">
     <w:abstractNumId w:val="0"/>
   </w:num>
 </w:numbering>
 </file>
 
 <file path=word/styles.xml><?xml version="1.0" encoding="utf-8"?>
-<w:styles xmlns:mc="http://schemas.openxmlformats.org/markup-compatibility/2006" xmlns:r="http://schemas.openxmlformats.org/officeDocument/2006/relationships" xmlns:w="http://schemas.openxmlformats.org/wordprocessingml/2006/main" xmlns:w14="http://schemas.microsoft.com/office/word/2010/wordml" xmlns:w15="http://schemas.microsoft.com/office/word/2012/wordml" mc:Ignorable="w14 w15">
+<w:styles xmlns:mc="http://schemas.openxmlformats.org/markup-compatibility/2006" xmlns:r="http://schemas.openxmlformats.org/officeDocument/2006/relationships" xmlns:w="http://schemas.openxmlformats.org/wordprocessingml/2006/main" xmlns:w14="http://schemas.microsoft.com/office/word/2010/wordml" xmlns:w15="http://schemas.microsoft.com/office/word/2012/wordml" xmlns:w16cex="http://schemas.microsoft.com/office/word/2018/wordml/cex" xmlns:w16cid="http://schemas.microsoft.com/office/word/2016/wordml/cid" xmlns:w16="http://schemas.microsoft.com/office/word/2018/wordml" xmlns:w16du="http://schemas.microsoft.com/office/word/2023/wordml/word16du" xmlns:w16sdtdh="http://schemas.microsoft.com/office/word/2020/wordml/sdtdatahash" xmlns:w16se="http://schemas.microsoft.com/office/word/2015/wordml/symex" mc:Ignorable="w14 w15 w16se w16cid w16 w16cex w16sdtdh w16du">
   <w:docDefaults>
     <w:rPrDefault>
       <w:rPr>
@@ -1758,7 +1782,7 @@
       </w:pPr>
     </w:pPrDefault>
   </w:docDefaults>
-  <w:latentStyles w:defLockedState="0" w:defUIPriority="99" w:defSemiHidden="0" w:defUnhideWhenUsed="0" w:defQFormat="0" w:count="371">
+  <w:latentStyles w:defLockedState="0" w:defUIPriority="99" w:defSemiHidden="0" w:defUnhideWhenUsed="0" w:defQFormat="0" w:count="376">
     <w:lsdException w:name="Normal" w:uiPriority="0" w:qFormat="1"/>
     <w:lsdException w:name="heading 1" w:uiPriority="9" w:qFormat="1"/>
     <w:lsdException w:name="heading 2" w:semiHidden="1" w:uiPriority="9" w:unhideWhenUsed="1" w:qFormat="1"/>
@@ -2130,6 +2154,11 @@
     <w:lsdException w:name="List Table 5 Dark Accent 6" w:uiPriority="50"/>
     <w:lsdException w:name="List Table 6 Colorful Accent 6" w:uiPriority="51"/>
     <w:lsdException w:name="List Table 7 Colorful Accent 6" w:uiPriority="52"/>
+    <w:lsdException w:name="Mention" w:semiHidden="1" w:unhideWhenUsed="1"/>
+    <w:lsdException w:name="Smart Hyperlink" w:semiHidden="1" w:unhideWhenUsed="1"/>
+    <w:lsdException w:name="Hashtag" w:semiHidden="1" w:unhideWhenUsed="1"/>
+    <w:lsdException w:name="Unresolved Mention" w:semiHidden="1" w:unhideWhenUsed="1"/>
+    <w:lsdException w:name="Smart Link" w:semiHidden="1" w:unhideWhenUsed="1"/>
   </w:latentStyles>
   <w:style w:type="paragraph" w:default="1" w:styleId="Normal">
     <w:name w:val="Normal"/>
@@ -2195,6 +2224,18 @@
     <w:rPr>
       <w:color w:val="954F72" w:themeColor="followedHyperlink"/>
       <w:u w:val="single"/>
+    </w:rPr>
+  </w:style>
+  <w:style w:type="character" w:styleId="UnresolvedMention">
+    <w:name w:val="Unresolved Mention"/>
+    <w:basedOn w:val="DefaultParagraphFont"/>
+    <w:uiPriority w:val="99"/>
+    <w:semiHidden/>
+    <w:unhideWhenUsed/>
+    <w:rsid w:val="007D6A87"/>
+    <w:rPr>
+      <w:color w:val="605E5C"/>
+      <w:shd w:val="clear" w:color="auto" w:fill="E1DFDD"/>
     </w:rPr>
   </w:style>
 </w:styles>

</xml_diff>

<commit_message>
final -> some review left to be done
</commit_message>
<xml_diff>
--- a/Exploring ATP Tennis Match Statistics Resources 2023-24.docx
+++ b/Exploring ATP Tennis Match Statistics Resources 2023-24.docx
@@ -619,44 +619,49 @@
     </w:p>
     <w:p>
       <w:pPr>
-        <w:spacing w:line="360" w:lineRule="auto"/>
-        <w:rPr>
-          <w:rFonts w:ascii="Arial" w:hAnsi="Arial" w:cs="Arial"/>
-          <w:sz w:val="24"/>
-          <w:szCs w:val="24"/>
-        </w:rPr>
-      </w:pPr>
-      <w:r>
-        <w:rPr>
-          <w:rFonts w:ascii="Arial" w:hAnsi="Arial" w:cs="Arial"/>
-          <w:sz w:val="24"/>
-          <w:szCs w:val="24"/>
-        </w:rPr>
-        <w:t xml:space="preserve">Below are a list of </w:t>
-      </w:r>
-      <w:r>
-        <w:rPr>
-          <w:rFonts w:ascii="Arial" w:hAnsi="Arial" w:cs="Arial"/>
-          <w:sz w:val="24"/>
-          <w:szCs w:val="24"/>
-        </w:rPr>
-        <w:t>articles and resources</w:t>
-      </w:r>
-      <w:r>
-        <w:rPr>
-          <w:rFonts w:ascii="Arial" w:hAnsi="Arial" w:cs="Arial"/>
-          <w:sz w:val="24"/>
-          <w:szCs w:val="24"/>
-        </w:rPr>
-        <w:t xml:space="preserve"> to begin the literature review and generate ideas for exploring the data. </w:t>
-      </w:r>
-    </w:p>
-    <w:p>
-      <w:pPr>
         <w:pStyle w:val="ListParagraph"/>
         <w:numPr>
           <w:ilvl w:val="0"/>
-          <w:numId w:val="3"/>
+          <w:numId w:val="4"/>
+        </w:numPr>
+        <w:spacing w:line="360" w:lineRule="auto"/>
+        <w:rPr>
+          <w:rFonts w:ascii="Arial" w:hAnsi="Arial" w:cs="Arial"/>
+          <w:sz w:val="24"/>
+          <w:szCs w:val="24"/>
+        </w:rPr>
+      </w:pPr>
+      <w:r>
+        <w:rPr>
+          <w:rFonts w:ascii="Arial" w:hAnsi="Arial" w:cs="Arial"/>
+          <w:sz w:val="24"/>
+          <w:szCs w:val="24"/>
+        </w:rPr>
+        <w:t xml:space="preserve">Below are a list of </w:t>
+      </w:r>
+      <w:r>
+        <w:rPr>
+          <w:rFonts w:ascii="Arial" w:hAnsi="Arial" w:cs="Arial"/>
+          <w:sz w:val="24"/>
+          <w:szCs w:val="24"/>
+        </w:rPr>
+        <w:t>articles and resources</w:t>
+      </w:r>
+      <w:r>
+        <w:rPr>
+          <w:rFonts w:ascii="Arial" w:hAnsi="Arial" w:cs="Arial"/>
+          <w:sz w:val="24"/>
+          <w:szCs w:val="24"/>
+        </w:rPr>
+        <w:t xml:space="preserve"> to begin the literature review and generate ideas for exploring the data. </w:t>
+      </w:r>
+    </w:p>
+    <w:p>
+      <w:pPr>
+        <w:pStyle w:val="ListParagraph"/>
+        <w:numPr>
+          <w:ilvl w:val="0"/>
+          <w:numId w:val="4"/>
         </w:numPr>
         <w:spacing w:line="360" w:lineRule="auto"/>
         <w:rPr>
@@ -706,7 +711,7 @@
         <w:pStyle w:val="ListParagraph"/>
         <w:numPr>
           <w:ilvl w:val="0"/>
-          <w:numId w:val="3"/>
+          <w:numId w:val="4"/>
         </w:numPr>
         <w:spacing w:line="360" w:lineRule="auto"/>
         <w:rPr>
@@ -756,7 +761,7 @@
         <w:pStyle w:val="ListParagraph"/>
         <w:numPr>
           <w:ilvl w:val="0"/>
-          <w:numId w:val="3"/>
+          <w:numId w:val="4"/>
         </w:numPr>
         <w:spacing w:line="360" w:lineRule="auto"/>
         <w:rPr>
@@ -814,7 +819,7 @@
         <w:pStyle w:val="ListParagraph"/>
         <w:numPr>
           <w:ilvl w:val="0"/>
-          <w:numId w:val="3"/>
+          <w:numId w:val="4"/>
         </w:numPr>
         <w:spacing w:line="360" w:lineRule="auto"/>
         <w:rPr>
@@ -872,7 +877,7 @@
         <w:pStyle w:val="ListParagraph"/>
         <w:numPr>
           <w:ilvl w:val="0"/>
-          <w:numId w:val="3"/>
+          <w:numId w:val="4"/>
         </w:numPr>
         <w:spacing w:line="360" w:lineRule="auto"/>
         <w:rPr>
@@ -914,7 +919,7 @@
         <w:pStyle w:val="ListParagraph"/>
         <w:numPr>
           <w:ilvl w:val="0"/>
-          <w:numId w:val="3"/>
+          <w:numId w:val="4"/>
         </w:numPr>
         <w:spacing w:line="360" w:lineRule="auto"/>
         <w:rPr>
@@ -964,7 +969,7 @@
         <w:pStyle w:val="ListParagraph"/>
         <w:numPr>
           <w:ilvl w:val="0"/>
-          <w:numId w:val="3"/>
+          <w:numId w:val="4"/>
         </w:numPr>
         <w:spacing w:line="360" w:lineRule="auto"/>
         <w:rPr>
@@ -1014,7 +1019,7 @@
         <w:pStyle w:val="ListParagraph"/>
         <w:numPr>
           <w:ilvl w:val="0"/>
-          <w:numId w:val="3"/>
+          <w:numId w:val="4"/>
         </w:numPr>
         <w:spacing w:line="360" w:lineRule="auto"/>
         <w:rPr>
@@ -1072,7 +1077,7 @@
         <w:pStyle w:val="ListParagraph"/>
         <w:numPr>
           <w:ilvl w:val="0"/>
-          <w:numId w:val="3"/>
+          <w:numId w:val="4"/>
         </w:numPr>
         <w:spacing w:line="360" w:lineRule="auto"/>
         <w:rPr>
@@ -1087,7 +1092,25 @@
           <w:sz w:val="24"/>
           <w:szCs w:val="24"/>
         </w:rPr>
-        <w:t>The analysis and forecasting of tennis matches by</w:t>
+        <w:t xml:space="preserve">The analysis and forecasting of tennis </w:t>
+      </w:r>
+      <w:proofErr w:type="gramStart"/>
+      <w:r>
+        <w:rPr>
+          <w:rFonts w:ascii="Arial" w:hAnsi="Arial" w:cs="Arial"/>
+          <w:sz w:val="24"/>
+          <w:szCs w:val="24"/>
+        </w:rPr>
+        <w:t>matches</w:t>
+      </w:r>
+      <w:proofErr w:type="gramEnd"/>
+      <w:r>
+        <w:rPr>
+          <w:rFonts w:ascii="Arial" w:hAnsi="Arial" w:cs="Arial"/>
+          <w:sz w:val="24"/>
+          <w:szCs w:val="24"/>
+        </w:rPr>
+        <w:t xml:space="preserve"> by</w:t>
       </w:r>
       <w:r>
         <w:rPr>
@@ -1138,7 +1161,7 @@
         <w:pStyle w:val="ListParagraph"/>
         <w:numPr>
           <w:ilvl w:val="0"/>
-          <w:numId w:val="3"/>
+          <w:numId w:val="4"/>
         </w:numPr>
         <w:spacing w:line="360" w:lineRule="auto"/>
         <w:rPr>
@@ -1188,7 +1211,7 @@
         <w:pStyle w:val="ListParagraph"/>
         <w:numPr>
           <w:ilvl w:val="0"/>
-          <w:numId w:val="3"/>
+          <w:numId w:val="4"/>
         </w:numPr>
         <w:spacing w:line="360" w:lineRule="auto"/>
         <w:rPr>
@@ -1222,7 +1245,7 @@
         <w:pStyle w:val="ListParagraph"/>
         <w:numPr>
           <w:ilvl w:val="0"/>
-          <w:numId w:val="3"/>
+          <w:numId w:val="4"/>
         </w:numPr>
         <w:spacing w:line="360" w:lineRule="auto"/>
         <w:rPr>
@@ -1231,16 +1254,52 @@
           <w:szCs w:val="24"/>
         </w:rPr>
       </w:pPr>
-      <w:r>
-        <w:rPr>
-          <w:rFonts w:ascii="Arial" w:hAnsi="Arial" w:cs="Arial"/>
-          <w:sz w:val="24"/>
-          <w:szCs w:val="24"/>
-        </w:rPr>
-        <w:lastRenderedPageBreak/>
+      <w:hyperlink r:id="rId19" w:history="1">
+        <w:r>
+          <w:rPr>
+            <w:rStyle w:val="Hyperlink"/>
+            <w:rFonts w:ascii="Arial" w:hAnsi="Arial" w:cs="Arial"/>
+            <w:sz w:val="24"/>
+            <w:szCs w:val="24"/>
+          </w:rPr>
+          <w:t>https://www.researchgate.net/publication/221275488_Tracking_the_Evolution_of_a_Tennis_Match_Using_Hidden_Markov_Models</w:t>
+        </w:r>
+      </w:hyperlink>
+    </w:p>
+    <w:p>
+      <w:pPr>
+        <w:spacing w:line="360" w:lineRule="auto"/>
+        <w:ind w:left="420"/>
+        <w:rPr>
+          <w:rFonts w:ascii="Arial" w:hAnsi="Arial" w:cs="Arial"/>
+          <w:sz w:val="24"/>
+          <w:szCs w:val="24"/>
+        </w:rPr>
+      </w:pPr>
+    </w:p>
+    <w:p>
+      <w:pPr>
+        <w:pStyle w:val="ListParagraph"/>
+        <w:numPr>
+          <w:ilvl w:val="0"/>
+          <w:numId w:val="4"/>
+        </w:numPr>
+        <w:spacing w:line="360" w:lineRule="auto"/>
+        <w:rPr>
+          <w:rFonts w:ascii="Arial" w:hAnsi="Arial" w:cs="Arial"/>
+          <w:sz w:val="24"/>
+          <w:szCs w:val="24"/>
+        </w:rPr>
+      </w:pPr>
+      <w:r>
+        <w:rPr>
+          <w:rFonts w:ascii="Arial" w:hAnsi="Arial" w:cs="Arial"/>
+          <w:sz w:val="24"/>
+          <w:szCs w:val="24"/>
+        </w:rPr>
         <w:t xml:space="preserve">The logit function and its applications in sports modelling </w:t>
       </w:r>
-      <w:hyperlink r:id="rId19" w:history="1">
+      <w:hyperlink r:id="rId20" w:history="1">
         <w:r>
           <w:rPr>
             <w:rStyle w:val="Hyperlink"/>
@@ -1265,7 +1324,7 @@
         <w:pStyle w:val="ListParagraph"/>
         <w:numPr>
           <w:ilvl w:val="0"/>
-          <w:numId w:val="3"/>
+          <w:numId w:val="4"/>
         </w:numPr>
         <w:spacing w:line="360" w:lineRule="auto"/>
         <w:rPr>
@@ -1282,7 +1341,7 @@
         </w:rPr>
         <w:t xml:space="preserve">Logistic Regression: </w:t>
       </w:r>
-      <w:hyperlink r:id="rId20" w:history="1">
+      <w:hyperlink r:id="rId21" w:history="1">
         <w:r>
           <w:rPr>
             <w:rStyle w:val="Hyperlink"/>
@@ -1307,7 +1366,7 @@
         <w:pStyle w:val="ListParagraph"/>
         <w:numPr>
           <w:ilvl w:val="0"/>
-          <w:numId w:val="3"/>
+          <w:numId w:val="4"/>
         </w:numPr>
         <w:spacing w:line="360" w:lineRule="auto"/>
         <w:rPr>
@@ -1332,7 +1391,7 @@
         </w:rPr>
         <w:t xml:space="preserve">: </w:t>
       </w:r>
-      <w:hyperlink r:id="rId21" w:history="1">
+      <w:hyperlink r:id="rId22" w:history="1">
         <w:r>
           <w:rPr>
             <w:rStyle w:val="Hyperlink"/>
@@ -1357,7 +1416,7 @@
         <w:pStyle w:val="ListParagraph"/>
         <w:numPr>
           <w:ilvl w:val="0"/>
-          <w:numId w:val="3"/>
+          <w:numId w:val="4"/>
         </w:numPr>
         <w:spacing w:line="360" w:lineRule="auto"/>
         <w:rPr>
@@ -1382,7 +1441,7 @@
         </w:rPr>
         <w:t xml:space="preserve">: </w:t>
       </w:r>
-      <w:hyperlink r:id="rId22" w:history="1">
+      <w:hyperlink r:id="rId23" w:history="1">
         <w:r>
           <w:rPr>
             <w:rStyle w:val="Hyperlink"/>
@@ -1528,6 +1587,92 @@
     </w:lvl>
   </w:abstractNum>
   <w:abstractNum w:abstractNumId="1" w15:restartNumberingAfterBreak="0">
+    <w:nsid w:val="26304B14"/>
+    <w:multiLevelType w:val="hybridMultilevel"/>
+    <w:tmpl w:val="E46EF634"/>
+    <w:lvl w:ilvl="0" w:tplc="4009000F">
+      <w:start w:val="1"/>
+      <w:numFmt w:val="decimal"/>
+      <w:lvlText w:val="%1."/>
+      <w:lvlJc w:val="left"/>
+      <w:pPr>
+        <w:ind w:left="720" w:hanging="360"/>
+      </w:pPr>
+    </w:lvl>
+    <w:lvl w:ilvl="1" w:tplc="40090019" w:tentative="1">
+      <w:start w:val="1"/>
+      <w:numFmt w:val="lowerLetter"/>
+      <w:lvlText w:val="%2."/>
+      <w:lvlJc w:val="left"/>
+      <w:pPr>
+        <w:ind w:left="1440" w:hanging="360"/>
+      </w:pPr>
+    </w:lvl>
+    <w:lvl w:ilvl="2" w:tplc="4009001B" w:tentative="1">
+      <w:start w:val="1"/>
+      <w:numFmt w:val="lowerRoman"/>
+      <w:lvlText w:val="%3."/>
+      <w:lvlJc w:val="right"/>
+      <w:pPr>
+        <w:ind w:left="2160" w:hanging="180"/>
+      </w:pPr>
+    </w:lvl>
+    <w:lvl w:ilvl="3" w:tplc="4009000F" w:tentative="1">
+      <w:start w:val="1"/>
+      <w:numFmt w:val="decimal"/>
+      <w:lvlText w:val="%4."/>
+      <w:lvlJc w:val="left"/>
+      <w:pPr>
+        <w:ind w:left="2880" w:hanging="360"/>
+      </w:pPr>
+    </w:lvl>
+    <w:lvl w:ilvl="4" w:tplc="40090019" w:tentative="1">
+      <w:start w:val="1"/>
+      <w:numFmt w:val="lowerLetter"/>
+      <w:lvlText w:val="%5."/>
+      <w:lvlJc w:val="left"/>
+      <w:pPr>
+        <w:ind w:left="3600" w:hanging="360"/>
+      </w:pPr>
+    </w:lvl>
+    <w:lvl w:ilvl="5" w:tplc="4009001B" w:tentative="1">
+      <w:start w:val="1"/>
+      <w:numFmt w:val="lowerRoman"/>
+      <w:lvlText w:val="%6."/>
+      <w:lvlJc w:val="right"/>
+      <w:pPr>
+        <w:ind w:left="4320" w:hanging="180"/>
+      </w:pPr>
+    </w:lvl>
+    <w:lvl w:ilvl="6" w:tplc="4009000F" w:tentative="1">
+      <w:start w:val="1"/>
+      <w:numFmt w:val="decimal"/>
+      <w:lvlText w:val="%7."/>
+      <w:lvlJc w:val="left"/>
+      <w:pPr>
+        <w:ind w:left="5040" w:hanging="360"/>
+      </w:pPr>
+    </w:lvl>
+    <w:lvl w:ilvl="7" w:tplc="40090019" w:tentative="1">
+      <w:start w:val="1"/>
+      <w:numFmt w:val="lowerLetter"/>
+      <w:lvlText w:val="%8."/>
+      <w:lvlJc w:val="left"/>
+      <w:pPr>
+        <w:ind w:left="5760" w:hanging="360"/>
+      </w:pPr>
+    </w:lvl>
+    <w:lvl w:ilvl="8" w:tplc="4009001B" w:tentative="1">
+      <w:start w:val="1"/>
+      <w:numFmt w:val="lowerRoman"/>
+      <w:lvlText w:val="%9."/>
+      <w:lvlJc w:val="right"/>
+      <w:pPr>
+        <w:ind w:left="6480" w:hanging="180"/>
+      </w:pPr>
+    </w:lvl>
+  </w:abstractNum>
+  <w:abstractNum w:abstractNumId="2" w15:restartNumberingAfterBreak="0">
     <w:nsid w:val="32BB000D"/>
     <w:multiLevelType w:val="hybridMultilevel"/>
     <w:tmpl w:val="2B4EBDF8"/>
@@ -1640,7 +1785,7 @@
       </w:rPr>
     </w:lvl>
   </w:abstractNum>
-  <w:abstractNum w:abstractNumId="2" w15:restartNumberingAfterBreak="0">
+  <w:abstractNum w:abstractNumId="3" w15:restartNumberingAfterBreak="0">
     <w:nsid w:val="3C6702CC"/>
     <w:multiLevelType w:val="hybridMultilevel"/>
     <w:tmpl w:val="EBF265BA"/>
@@ -1754,13 +1899,16 @@
     </w:lvl>
   </w:abstractNum>
   <w:num w:numId="1" w16cid:durableId="1626276376">
-    <w:abstractNumId w:val="2"/>
+    <w:abstractNumId w:val="3"/>
   </w:num>
   <w:num w:numId="2" w16cid:durableId="1706370368">
-    <w:abstractNumId w:val="1"/>
+    <w:abstractNumId w:val="2"/>
   </w:num>
   <w:num w:numId="3" w16cid:durableId="2136631892">
     <w:abstractNumId w:val="0"/>
+  </w:num>
+  <w:num w:numId="4" w16cid:durableId="1445154595">
+    <w:abstractNumId w:val="1"/>
   </w:num>
 </w:numbering>
 </file>

</xml_diff>